<commit_message>
Updated meeting note for 2022.12.15
</commit_message>
<xml_diff>
--- a/docs/meetingnote2022.12.15 TestingIMedBot.docx
+++ b/docs/meetingnote2022.12.15 TestingIMedBot.docx
@@ -70,7 +70,7 @@
           <w:sz w:val="28"/>
           <w:szCs w:val="28"/>
         </w:rPr>
-        <w:t>10</w:t>
+        <w:t>1</w:t>
       </w:r>
       <w:r>
         <w:rPr>
@@ -78,7 +78,7 @@
           <w:sz w:val="28"/>
           <w:szCs w:val="28"/>
         </w:rPr>
-        <w:t xml:space="preserve">:38 </w:t>
+        <w:t>1</w:t>
       </w:r>
       <w:r>
         <w:rPr>
@@ -86,6 +86,22 @@
           <w:sz w:val="28"/>
           <w:szCs w:val="28"/>
         </w:rPr>
+        <w:t>:</w:t>
+      </w:r>
+      <w:r>
+        <w:rPr>
+          <w:rFonts w:cs="Times New Roman (Body CS)"/>
+          <w:sz w:val="28"/>
+          <w:szCs w:val="28"/>
+        </w:rPr>
+        <w:t xml:space="preserve">24 </w:t>
+      </w:r>
+      <w:r>
+        <w:rPr>
+          <w:rFonts w:cs="Times New Roman (Body CS)"/>
+          <w:sz w:val="28"/>
+          <w:szCs w:val="28"/>
+        </w:rPr>
         <w:t>a</w:t>
       </w:r>
       <w:r>
@@ -126,7 +142,15 @@
           <w:sz w:val="28"/>
           <w:szCs w:val="28"/>
         </w:rPr>
-        <w:t>12</w:t>
+        <w:t>1</w:t>
+      </w:r>
+      <w:r>
+        <w:rPr>
+          <w:rFonts w:cs="Times New Roman (Body CS)"/>
+          <w:sz w:val="28"/>
+          <w:szCs w:val="28"/>
+        </w:rPr>
+        <w:t xml:space="preserve">5. Meeting was interrupted by an outage of comcast. </w:t>
       </w:r>
     </w:p>
     <w:p>
@@ -1095,6 +1119,7 @@
       </w:pPr>
       <w:r>
         <w:rPr>
+          <w:noProof/>
           <w:sz w:val="24"/>
           <w:szCs w:val="24"/>
         </w:rPr>

</xml_diff>